<commit_message>
adicionando projeto em grupo
</commit_message>
<xml_diff>
--- a/Criando um repositório público no github.docx
+++ b/Criando um repositório público no github.docx
@@ -7,10 +7,13 @@
         <w:pStyle w:val="PargrafodaLista"/>
         <w:numPr>
           <w:ilvl w:val="0"/>
-          <w:numId w:val="2"/>
+          <w:numId w:val="7"/>
         </w:numPr>
       </w:pPr>
       <w:r>
+        <w:rPr>
+          <w:noProof/>
+        </w:rPr>
         <w:drawing>
           <wp:anchor distT="0" distB="0" distL="114300" distR="114300" simplePos="0" relativeHeight="251659264" behindDoc="0" locked="0" layoutInCell="1" allowOverlap="1" wp14:anchorId="6EA90913" wp14:editId="21924495">
             <wp:simplePos x="0" y="0"/>
@@ -84,10 +87,13 @@
         <w:pStyle w:val="PargrafodaLista"/>
         <w:numPr>
           <w:ilvl w:val="0"/>
-          <w:numId w:val="2"/>
+          <w:numId w:val="7"/>
         </w:numPr>
       </w:pPr>
       <w:r>
+        <w:rPr>
+          <w:noProof/>
+        </w:rPr>
         <w:drawing>
           <wp:anchor distT="0" distB="0" distL="114300" distR="114300" simplePos="0" relativeHeight="251658240" behindDoc="0" locked="0" layoutInCell="1" allowOverlap="1" wp14:anchorId="4B12B605" wp14:editId="474D4030">
             <wp:simplePos x="0" y="0"/>
@@ -215,7 +221,7 @@
         <w:pStyle w:val="PargrafodaLista"/>
         <w:numPr>
           <w:ilvl w:val="0"/>
-          <w:numId w:val="2"/>
+          <w:numId w:val="7"/>
         </w:numPr>
       </w:pPr>
       <w:r>
@@ -332,6 +338,9 @@
         <w:ind w:left="1080"/>
       </w:pPr>
       <w:r>
+        <w:rPr>
+          <w:noProof/>
+        </w:rPr>
         <w:drawing>
           <wp:anchor distT="0" distB="0" distL="114300" distR="114300" simplePos="0" relativeHeight="251660288" behindDoc="0" locked="0" layoutInCell="1" allowOverlap="1" wp14:anchorId="7659C7E4" wp14:editId="64F30492">
             <wp:simplePos x="0" y="0"/>
@@ -400,39 +409,1347 @@
         <w:pStyle w:val="PargrafodaLista"/>
         <w:numPr>
           <w:ilvl w:val="0"/>
-          <w:numId w:val="2"/>
+          <w:numId w:val="7"/>
         </w:numPr>
       </w:pPr>
-    </w:p>
-    <w:p>
-      <w:pPr>
-        <w:pStyle w:val="PargrafodaLista"/>
-        <w:ind w:left="1080"/>
-      </w:pPr>
-    </w:p>
-    <w:p>
-      <w:pPr>
-        <w:pStyle w:val="PargrafodaLista"/>
-        <w:ind w:left="1080"/>
-      </w:pPr>
-    </w:p>
-    <w:p>
-      <w:pPr>
-        <w:pStyle w:val="PargrafodaLista"/>
-        <w:ind w:left="1080"/>
-      </w:pPr>
-    </w:p>
-    <w:p>
-      <w:pPr>
-        <w:pStyle w:val="PargrafodaLista"/>
-        <w:ind w:left="1080"/>
-      </w:pPr>
-    </w:p>
-    <w:p>
-      <w:pPr>
-        <w:pStyle w:val="PargrafodaLista"/>
-        <w:ind w:left="1080"/>
-      </w:pPr>
+      <w:r>
+        <w:t xml:space="preserve">Iniciando o repositório usando o comando </w:t>
+      </w:r>
+      <w:proofErr w:type="spellStart"/>
+      <w:r>
+        <w:t>git</w:t>
+      </w:r>
+      <w:proofErr w:type="spellEnd"/>
+      <w:r>
+        <w:t xml:space="preserve"> (</w:t>
+      </w:r>
+      <w:proofErr w:type="spellStart"/>
+      <w:r>
+        <w:t>init</w:t>
+      </w:r>
+      <w:proofErr w:type="spellEnd"/>
+      <w:r>
+        <w:t>)</w:t>
+      </w:r>
+    </w:p>
+    <w:p>
+      <w:pPr>
+        <w:pStyle w:val="PargrafodaLista"/>
+        <w:numPr>
+          <w:ilvl w:val="0"/>
+          <w:numId w:val="4"/>
+        </w:numPr>
+      </w:pPr>
+      <w:r>
+        <w:rPr>
+          <w:noProof/>
+        </w:rPr>
+        <w:drawing>
+          <wp:anchor distT="0" distB="0" distL="114300" distR="114300" simplePos="0" relativeHeight="251661312" behindDoc="0" locked="0" layoutInCell="1" allowOverlap="1" wp14:anchorId="79AB5508" wp14:editId="21B9FA0F">
+            <wp:simplePos x="0" y="0"/>
+            <wp:positionH relativeFrom="margin">
+              <wp:align>left</wp:align>
+            </wp:positionH>
+            <wp:positionV relativeFrom="paragraph">
+              <wp:posOffset>349250</wp:posOffset>
+            </wp:positionV>
+            <wp:extent cx="5400040" cy="3037840"/>
+            <wp:effectExtent l="0" t="0" r="0" b="0"/>
+            <wp:wrapTopAndBottom/>
+            <wp:docPr id="5" name="Imagem 5" descr="Tela de computador com fundo preto&#10;&#10;Descrição gerada automaticamente"/>
+            <wp:cNvGraphicFramePr>
+              <a:graphicFrameLocks xmlns:a="http://schemas.openxmlformats.org/drawingml/2006/main" noChangeAspect="1"/>
+            </wp:cNvGraphicFramePr>
+            <a:graphic xmlns:a="http://schemas.openxmlformats.org/drawingml/2006/main">
+              <a:graphicData uri="http://schemas.openxmlformats.org/drawingml/2006/picture">
+                <pic:pic xmlns:pic="http://schemas.openxmlformats.org/drawingml/2006/picture">
+                  <pic:nvPicPr>
+                    <pic:cNvPr id="5" name="Imagem 5" descr="Tela de computador com fundo preto&#10;&#10;Descrição gerada automaticamente"/>
+                    <pic:cNvPicPr/>
+                  </pic:nvPicPr>
+                  <pic:blipFill>
+                    <a:blip r:embed="rId8" cstate="print">
+                      <a:extLst>
+                        <a:ext uri="{28A0092B-C50C-407E-A947-70E740481C1C}">
+                          <a14:useLocalDpi xmlns:a14="http://schemas.microsoft.com/office/drawing/2010/main" val="0"/>
+                        </a:ext>
+                      </a:extLst>
+                    </a:blip>
+                    <a:stretch>
+                      <a:fillRect/>
+                    </a:stretch>
+                  </pic:blipFill>
+                  <pic:spPr>
+                    <a:xfrm>
+                      <a:off x="0" y="0"/>
+                      <a:ext cx="5400040" cy="3037840"/>
+                    </a:xfrm>
+                    <a:prstGeom prst="rect">
+                      <a:avLst/>
+                    </a:prstGeom>
+                  </pic:spPr>
+                </pic:pic>
+              </a:graphicData>
+            </a:graphic>
+          </wp:anchor>
+        </w:drawing>
+      </w:r>
+      <w:proofErr w:type="spellStart"/>
+      <w:r>
+        <w:t>git</w:t>
+      </w:r>
+      <w:proofErr w:type="spellEnd"/>
+      <w:r>
+        <w:t xml:space="preserve"> </w:t>
+      </w:r>
+      <w:proofErr w:type="spellStart"/>
+      <w:proofErr w:type="gramStart"/>
+      <w:r>
+        <w:t>init</w:t>
+      </w:r>
+      <w:proofErr w:type="spellEnd"/>
+      <w:r>
+        <w:t xml:space="preserve"> :</w:t>
+      </w:r>
+      <w:proofErr w:type="gramEnd"/>
+      <w:r>
+        <w:t xml:space="preserve"> serve para iniciar um repositório.</w:t>
+      </w:r>
+    </w:p>
+    <w:p>
+      <w:pPr>
+        <w:pStyle w:val="PargrafodaLista"/>
+        <w:ind w:left="1800"/>
+      </w:pPr>
+    </w:p>
+    <w:p>
+      <w:pPr>
+        <w:pStyle w:val="PargrafodaLista"/>
+        <w:ind w:left="1080"/>
+      </w:pPr>
+    </w:p>
+    <w:p/>
+    <w:p>
+      <w:pPr>
+        <w:pStyle w:val="PargrafodaLista"/>
+        <w:numPr>
+          <w:ilvl w:val="0"/>
+          <w:numId w:val="7"/>
+        </w:numPr>
+      </w:pPr>
+      <w:r>
+        <w:lastRenderedPageBreak/>
+        <w:t xml:space="preserve">Verificando o status do arquivo </w:t>
+      </w:r>
+    </w:p>
+    <w:p>
+      <w:pPr>
+        <w:pStyle w:val="PargrafodaLista"/>
+        <w:numPr>
+          <w:ilvl w:val="0"/>
+          <w:numId w:val="4"/>
+        </w:numPr>
+      </w:pPr>
+      <w:proofErr w:type="spellStart"/>
+      <w:r>
+        <w:t>git</w:t>
+      </w:r>
+      <w:proofErr w:type="spellEnd"/>
+      <w:r>
+        <w:t xml:space="preserve"> </w:t>
+      </w:r>
+      <w:proofErr w:type="gramStart"/>
+      <w:r>
+        <w:t>status :</w:t>
+      </w:r>
+      <w:proofErr w:type="gramEnd"/>
+      <w:r>
+        <w:t xml:space="preserve"> serve para verificar os status do arquivo</w:t>
+      </w:r>
+    </w:p>
+    <w:p>
+      <w:pPr>
+        <w:pStyle w:val="PargrafodaLista"/>
+        <w:ind w:left="1800"/>
+      </w:pPr>
+      <w:r>
+        <w:rPr>
+          <w:noProof/>
+        </w:rPr>
+        <w:drawing>
+          <wp:anchor distT="0" distB="0" distL="114300" distR="114300" simplePos="0" relativeHeight="251662336" behindDoc="0" locked="0" layoutInCell="1" allowOverlap="1" wp14:anchorId="777429E0" wp14:editId="290CB134">
+            <wp:simplePos x="0" y="0"/>
+            <wp:positionH relativeFrom="column">
+              <wp:posOffset>116205</wp:posOffset>
+            </wp:positionH>
+            <wp:positionV relativeFrom="paragraph">
+              <wp:posOffset>332740</wp:posOffset>
+            </wp:positionV>
+            <wp:extent cx="5400040" cy="3037840"/>
+            <wp:effectExtent l="0" t="0" r="0" b="0"/>
+            <wp:wrapTopAndBottom/>
+            <wp:docPr id="6" name="Imagem 6" descr="Tela de computador&#10;&#10;Descrição gerada automaticamente"/>
+            <wp:cNvGraphicFramePr>
+              <a:graphicFrameLocks xmlns:a="http://schemas.openxmlformats.org/drawingml/2006/main" noChangeAspect="1"/>
+            </wp:cNvGraphicFramePr>
+            <a:graphic xmlns:a="http://schemas.openxmlformats.org/drawingml/2006/main">
+              <a:graphicData uri="http://schemas.openxmlformats.org/drawingml/2006/picture">
+                <pic:pic xmlns:pic="http://schemas.openxmlformats.org/drawingml/2006/picture">
+                  <pic:nvPicPr>
+                    <pic:cNvPr id="6" name="Imagem 6" descr="Tela de computador&#10;&#10;Descrição gerada automaticamente"/>
+                    <pic:cNvPicPr/>
+                  </pic:nvPicPr>
+                  <pic:blipFill>
+                    <a:blip r:embed="rId9" cstate="print">
+                      <a:extLst>
+                        <a:ext uri="{28A0092B-C50C-407E-A947-70E740481C1C}">
+                          <a14:useLocalDpi xmlns:a14="http://schemas.microsoft.com/office/drawing/2010/main" val="0"/>
+                        </a:ext>
+                      </a:extLst>
+                    </a:blip>
+                    <a:stretch>
+                      <a:fillRect/>
+                    </a:stretch>
+                  </pic:blipFill>
+                  <pic:spPr>
+                    <a:xfrm>
+                      <a:off x="0" y="0"/>
+                      <a:ext cx="5400040" cy="3037840"/>
+                    </a:xfrm>
+                    <a:prstGeom prst="rect">
+                      <a:avLst/>
+                    </a:prstGeom>
+                  </pic:spPr>
+                </pic:pic>
+              </a:graphicData>
+            </a:graphic>
+          </wp:anchor>
+        </w:drawing>
+      </w:r>
+    </w:p>
+    <w:p>
+      <w:pPr>
+        <w:pStyle w:val="PargrafodaLista"/>
+        <w:ind w:left="1080"/>
+      </w:pPr>
+    </w:p>
+    <w:p>
+      <w:pPr>
+        <w:pStyle w:val="PargrafodaLista"/>
+        <w:ind w:left="1080"/>
+      </w:pPr>
+    </w:p>
+    <w:p>
+      <w:pPr>
+        <w:pStyle w:val="PargrafodaLista"/>
+        <w:ind w:left="1080"/>
+      </w:pPr>
+    </w:p>
+    <w:p>
+      <w:pPr>
+        <w:pStyle w:val="PargrafodaLista"/>
+        <w:numPr>
+          <w:ilvl w:val="0"/>
+          <w:numId w:val="7"/>
+        </w:numPr>
+      </w:pPr>
+      <w:r>
+        <w:t xml:space="preserve">fazendo uma cópia de um repositório existente usando o comando </w:t>
+      </w:r>
+      <w:proofErr w:type="spellStart"/>
+      <w:r>
+        <w:t>git</w:t>
+      </w:r>
+      <w:proofErr w:type="spellEnd"/>
+    </w:p>
+    <w:p>
+      <w:pPr>
+        <w:pStyle w:val="PargrafodaLista"/>
+        <w:numPr>
+          <w:ilvl w:val="0"/>
+          <w:numId w:val="4"/>
+        </w:numPr>
+      </w:pPr>
+      <w:proofErr w:type="spellStart"/>
+      <w:r>
+        <w:t>git</w:t>
+      </w:r>
+      <w:proofErr w:type="spellEnd"/>
+      <w:r>
+        <w:t xml:space="preserve"> clone URL: serve para copiar um repositório </w:t>
+      </w:r>
+    </w:p>
+    <w:p>
+      <w:pPr>
+        <w:pStyle w:val="PargrafodaLista"/>
+        <w:ind w:left="1080"/>
+      </w:pPr>
+    </w:p>
+    <w:p>
+      <w:pPr>
+        <w:pStyle w:val="PargrafodaLista"/>
+        <w:ind w:left="1080"/>
+      </w:pPr>
+      <w:r>
+        <w:rPr>
+          <w:noProof/>
+        </w:rPr>
+        <w:drawing>
+          <wp:anchor distT="0" distB="0" distL="114300" distR="114300" simplePos="0" relativeHeight="251663360" behindDoc="0" locked="0" layoutInCell="1" allowOverlap="1" wp14:anchorId="67216A40" wp14:editId="5BFFCC45">
+            <wp:simplePos x="0" y="0"/>
+            <wp:positionH relativeFrom="column">
+              <wp:posOffset>161925</wp:posOffset>
+            </wp:positionH>
+            <wp:positionV relativeFrom="paragraph">
+              <wp:posOffset>292735</wp:posOffset>
+            </wp:positionV>
+            <wp:extent cx="5400040" cy="3037840"/>
+            <wp:effectExtent l="0" t="0" r="0" b="0"/>
+            <wp:wrapTopAndBottom/>
+            <wp:docPr id="7" name="Imagem 7" descr="Tela de computador&#10;&#10;Descrição gerada automaticamente"/>
+            <wp:cNvGraphicFramePr>
+              <a:graphicFrameLocks xmlns:a="http://schemas.openxmlformats.org/drawingml/2006/main" noChangeAspect="1"/>
+            </wp:cNvGraphicFramePr>
+            <a:graphic xmlns:a="http://schemas.openxmlformats.org/drawingml/2006/main">
+              <a:graphicData uri="http://schemas.openxmlformats.org/drawingml/2006/picture">
+                <pic:pic xmlns:pic="http://schemas.openxmlformats.org/drawingml/2006/picture">
+                  <pic:nvPicPr>
+                    <pic:cNvPr id="7" name="Imagem 7" descr="Tela de computador&#10;&#10;Descrição gerada automaticamente"/>
+                    <pic:cNvPicPr/>
+                  </pic:nvPicPr>
+                  <pic:blipFill>
+                    <a:blip r:embed="rId10" cstate="print">
+                      <a:extLst>
+                        <a:ext uri="{28A0092B-C50C-407E-A947-70E740481C1C}">
+                          <a14:useLocalDpi xmlns:a14="http://schemas.microsoft.com/office/drawing/2010/main" val="0"/>
+                        </a:ext>
+                      </a:extLst>
+                    </a:blip>
+                    <a:stretch>
+                      <a:fillRect/>
+                    </a:stretch>
+                  </pic:blipFill>
+                  <pic:spPr>
+                    <a:xfrm>
+                      <a:off x="0" y="0"/>
+                      <a:ext cx="5400040" cy="3037840"/>
+                    </a:xfrm>
+                    <a:prstGeom prst="rect">
+                      <a:avLst/>
+                    </a:prstGeom>
+                  </pic:spPr>
+                </pic:pic>
+              </a:graphicData>
+            </a:graphic>
+          </wp:anchor>
+        </w:drawing>
+      </w:r>
+    </w:p>
+    <w:p>
+      <w:pPr>
+        <w:pStyle w:val="PargrafodaLista"/>
+        <w:ind w:left="1080"/>
+      </w:pPr>
+    </w:p>
+    <w:p>
+      <w:pPr>
+        <w:pStyle w:val="PargrafodaLista"/>
+        <w:ind w:left="1080"/>
+      </w:pPr>
+    </w:p>
+    <w:p>
+      <w:pPr>
+        <w:pStyle w:val="PargrafodaLista"/>
+        <w:ind w:left="1080"/>
+      </w:pPr>
+    </w:p>
+    <w:p>
+      <w:pPr>
+        <w:pStyle w:val="PargrafodaLista"/>
+        <w:ind w:left="1080"/>
+      </w:pPr>
+    </w:p>
+    <w:p>
+      <w:pPr>
+        <w:pStyle w:val="PargrafodaLista"/>
+        <w:ind w:left="1080"/>
+      </w:pPr>
+    </w:p>
+    <w:p>
+      <w:pPr>
+        <w:pStyle w:val="PargrafodaLista"/>
+        <w:numPr>
+          <w:ilvl w:val="0"/>
+          <w:numId w:val="7"/>
+        </w:numPr>
+      </w:pPr>
+      <w:r>
+        <w:t xml:space="preserve">comando </w:t>
+      </w:r>
+      <w:proofErr w:type="spellStart"/>
+      <w:r>
+        <w:t>git</w:t>
+      </w:r>
+      <w:proofErr w:type="spellEnd"/>
+      <w:r>
+        <w:t xml:space="preserve"> </w:t>
+      </w:r>
+      <w:proofErr w:type="spellStart"/>
+      <w:r>
+        <w:t>remote</w:t>
+      </w:r>
+      <w:proofErr w:type="spellEnd"/>
+    </w:p>
+    <w:p>
+      <w:pPr>
+        <w:pStyle w:val="PargrafodaLista"/>
+        <w:numPr>
+          <w:ilvl w:val="0"/>
+          <w:numId w:val="4"/>
+        </w:numPr>
+      </w:pPr>
+      <w:r>
+        <w:t xml:space="preserve">o comando </w:t>
+      </w:r>
+      <w:proofErr w:type="spellStart"/>
+      <w:r>
+        <w:t>git</w:t>
+      </w:r>
+      <w:proofErr w:type="spellEnd"/>
+      <w:r>
+        <w:t xml:space="preserve"> </w:t>
+      </w:r>
+      <w:proofErr w:type="spellStart"/>
+      <w:r>
+        <w:t>remote</w:t>
+      </w:r>
+      <w:proofErr w:type="spellEnd"/>
+      <w:r>
+        <w:t xml:space="preserve"> serve para </w:t>
+      </w:r>
+      <w:proofErr w:type="spellStart"/>
+      <w:proofErr w:type="gramStart"/>
+      <w:r>
+        <w:t>criar,ver</w:t>
+      </w:r>
+      <w:proofErr w:type="spellEnd"/>
+      <w:proofErr w:type="gramEnd"/>
+      <w:r>
+        <w:t xml:space="preserve"> e excluir conexão com outros repositórios.</w:t>
+      </w:r>
+    </w:p>
+    <w:p>
+      <w:pPr>
+        <w:pStyle w:val="PargrafodaLista"/>
+        <w:ind w:left="1080"/>
+      </w:pPr>
+      <w:r>
+        <w:rPr>
+          <w:noProof/>
+        </w:rPr>
+        <w:drawing>
+          <wp:anchor distT="0" distB="0" distL="114300" distR="114300" simplePos="0" relativeHeight="251664384" behindDoc="0" locked="0" layoutInCell="1" allowOverlap="1" wp14:anchorId="2584F005" wp14:editId="6DB04B77">
+            <wp:simplePos x="0" y="0"/>
+            <wp:positionH relativeFrom="column">
+              <wp:posOffset>200025</wp:posOffset>
+            </wp:positionH>
+            <wp:positionV relativeFrom="paragraph">
+              <wp:posOffset>247015</wp:posOffset>
+            </wp:positionV>
+            <wp:extent cx="5400040" cy="3037840"/>
+            <wp:effectExtent l="0" t="0" r="0" b="0"/>
+            <wp:wrapTopAndBottom/>
+            <wp:docPr id="8" name="Imagem 8" descr="Tela de computador&#10;&#10;Descrição gerada automaticamente"/>
+            <wp:cNvGraphicFramePr>
+              <a:graphicFrameLocks xmlns:a="http://schemas.openxmlformats.org/drawingml/2006/main" noChangeAspect="1"/>
+            </wp:cNvGraphicFramePr>
+            <a:graphic xmlns:a="http://schemas.openxmlformats.org/drawingml/2006/main">
+              <a:graphicData uri="http://schemas.openxmlformats.org/drawingml/2006/picture">
+                <pic:pic xmlns:pic="http://schemas.openxmlformats.org/drawingml/2006/picture">
+                  <pic:nvPicPr>
+                    <pic:cNvPr id="8" name="Imagem 8" descr="Tela de computador&#10;&#10;Descrição gerada automaticamente"/>
+                    <pic:cNvPicPr/>
+                  </pic:nvPicPr>
+                  <pic:blipFill>
+                    <a:blip r:embed="rId11" cstate="print">
+                      <a:extLst>
+                        <a:ext uri="{28A0092B-C50C-407E-A947-70E740481C1C}">
+                          <a14:useLocalDpi xmlns:a14="http://schemas.microsoft.com/office/drawing/2010/main" val="0"/>
+                        </a:ext>
+                      </a:extLst>
+                    </a:blip>
+                    <a:stretch>
+                      <a:fillRect/>
+                    </a:stretch>
+                  </pic:blipFill>
+                  <pic:spPr>
+                    <a:xfrm>
+                      <a:off x="0" y="0"/>
+                      <a:ext cx="5400040" cy="3037840"/>
+                    </a:xfrm>
+                    <a:prstGeom prst="rect">
+                      <a:avLst/>
+                    </a:prstGeom>
+                  </pic:spPr>
+                </pic:pic>
+              </a:graphicData>
+            </a:graphic>
+          </wp:anchor>
+        </w:drawing>
+      </w:r>
+    </w:p>
+    <w:p>
+      <w:pPr>
+        <w:pStyle w:val="PargrafodaLista"/>
+        <w:ind w:left="1080"/>
+      </w:pPr>
+    </w:p>
+    <w:p>
+      <w:pPr>
+        <w:pStyle w:val="PargrafodaLista"/>
+        <w:numPr>
+          <w:ilvl w:val="0"/>
+          <w:numId w:val="7"/>
+        </w:numPr>
+      </w:pPr>
+      <w:r>
+        <w:t xml:space="preserve">comando </w:t>
+      </w:r>
+      <w:proofErr w:type="spellStart"/>
+      <w:r>
+        <w:t>git</w:t>
+      </w:r>
+      <w:proofErr w:type="spellEnd"/>
+      <w:r>
+        <w:t xml:space="preserve"> </w:t>
+      </w:r>
+      <w:proofErr w:type="spellStart"/>
+      <w:r>
+        <w:t>add</w:t>
+      </w:r>
+      <w:proofErr w:type="spellEnd"/>
+    </w:p>
+    <w:p>
+      <w:pPr>
+        <w:pStyle w:val="PargrafodaLista"/>
+        <w:numPr>
+          <w:ilvl w:val="0"/>
+          <w:numId w:val="4"/>
+        </w:numPr>
+      </w:pPr>
+      <w:r>
+        <w:t xml:space="preserve">o comando </w:t>
+      </w:r>
+      <w:proofErr w:type="spellStart"/>
+      <w:r>
+        <w:t>git</w:t>
+      </w:r>
+      <w:proofErr w:type="spellEnd"/>
+      <w:r>
+        <w:t xml:space="preserve"> </w:t>
+      </w:r>
+      <w:proofErr w:type="spellStart"/>
+      <w:r>
+        <w:t>add</w:t>
+      </w:r>
+      <w:proofErr w:type="spellEnd"/>
+      <w:r>
+        <w:t xml:space="preserve"> serve para adicionar os arquivos especificados de código ao seu repositório, sejam arquivos novos ou velhos.</w:t>
+      </w:r>
+    </w:p>
+    <w:p>
+      <w:pPr>
+        <w:pStyle w:val="PargrafodaLista"/>
+        <w:ind w:left="1080"/>
+      </w:pPr>
+      <w:r>
+        <w:rPr>
+          <w:noProof/>
+        </w:rPr>
+        <w:drawing>
+          <wp:anchor distT="0" distB="0" distL="114300" distR="114300" simplePos="0" relativeHeight="251665408" behindDoc="0" locked="0" layoutInCell="1" allowOverlap="1" wp14:anchorId="084AAE79" wp14:editId="26A210AC">
+            <wp:simplePos x="0" y="0"/>
+            <wp:positionH relativeFrom="margin">
+              <wp:posOffset>274320</wp:posOffset>
+            </wp:positionH>
+            <wp:positionV relativeFrom="paragraph">
+              <wp:posOffset>247015</wp:posOffset>
+            </wp:positionV>
+            <wp:extent cx="5623560" cy="3037840"/>
+            <wp:effectExtent l="0" t="0" r="0" b="0"/>
+            <wp:wrapTopAndBottom/>
+            <wp:docPr id="9" name="Imagem 9" descr="Tela de computador&#10;&#10;Descrição gerada automaticamente"/>
+            <wp:cNvGraphicFramePr>
+              <a:graphicFrameLocks xmlns:a="http://schemas.openxmlformats.org/drawingml/2006/main" noChangeAspect="1"/>
+            </wp:cNvGraphicFramePr>
+            <a:graphic xmlns:a="http://schemas.openxmlformats.org/drawingml/2006/main">
+              <a:graphicData uri="http://schemas.openxmlformats.org/drawingml/2006/picture">
+                <pic:pic xmlns:pic="http://schemas.openxmlformats.org/drawingml/2006/picture">
+                  <pic:nvPicPr>
+                    <pic:cNvPr id="9" name="Imagem 9" descr="Tela de computador&#10;&#10;Descrição gerada automaticamente"/>
+                    <pic:cNvPicPr/>
+                  </pic:nvPicPr>
+                  <pic:blipFill>
+                    <a:blip r:embed="rId12" cstate="print">
+                      <a:extLst>
+                        <a:ext uri="{28A0092B-C50C-407E-A947-70E740481C1C}">
+                          <a14:useLocalDpi xmlns:a14="http://schemas.microsoft.com/office/drawing/2010/main" val="0"/>
+                        </a:ext>
+                      </a:extLst>
+                    </a:blip>
+                    <a:stretch>
+                      <a:fillRect/>
+                    </a:stretch>
+                  </pic:blipFill>
+                  <pic:spPr>
+                    <a:xfrm>
+                      <a:off x="0" y="0"/>
+                      <a:ext cx="5623560" cy="3037840"/>
+                    </a:xfrm>
+                    <a:prstGeom prst="rect">
+                      <a:avLst/>
+                    </a:prstGeom>
+                  </pic:spPr>
+                </pic:pic>
+              </a:graphicData>
+            </a:graphic>
+            <wp14:sizeRelH relativeFrom="margin">
+              <wp14:pctWidth>0</wp14:pctWidth>
+            </wp14:sizeRelH>
+          </wp:anchor>
+        </w:drawing>
+      </w:r>
+    </w:p>
+    <w:p>
+      <w:pPr>
+        <w:pStyle w:val="PargrafodaLista"/>
+        <w:ind w:left="1080"/>
+      </w:pPr>
+    </w:p>
+    <w:p/>
+    <w:p/>
+    <w:p>
+      <w:pPr>
+        <w:pStyle w:val="PargrafodaLista"/>
+        <w:numPr>
+          <w:ilvl w:val="0"/>
+          <w:numId w:val="7"/>
+        </w:numPr>
+      </w:pPr>
+      <w:r>
+        <w:t xml:space="preserve">comando </w:t>
+      </w:r>
+      <w:proofErr w:type="spellStart"/>
+      <w:r>
+        <w:t>git</w:t>
+      </w:r>
+      <w:proofErr w:type="spellEnd"/>
+      <w:r>
+        <w:t xml:space="preserve"> </w:t>
+      </w:r>
+      <w:proofErr w:type="spellStart"/>
+      <w:r>
+        <w:t>commit</w:t>
+      </w:r>
+      <w:proofErr w:type="spellEnd"/>
+    </w:p>
+    <w:p>
+      <w:pPr>
+        <w:pStyle w:val="PargrafodaLista"/>
+        <w:numPr>
+          <w:ilvl w:val="0"/>
+          <w:numId w:val="4"/>
+        </w:numPr>
+      </w:pPr>
+      <w:r>
+        <w:t xml:space="preserve">o comando </w:t>
+      </w:r>
+      <w:proofErr w:type="spellStart"/>
+      <w:r>
+        <w:t>git</w:t>
+      </w:r>
+      <w:proofErr w:type="spellEnd"/>
+      <w:r>
+        <w:t xml:space="preserve"> </w:t>
+      </w:r>
+      <w:proofErr w:type="spellStart"/>
+      <w:r>
+        <w:t>commit</w:t>
+      </w:r>
+      <w:proofErr w:type="spellEnd"/>
+      <w:r>
+        <w:t xml:space="preserve"> executa o </w:t>
+      </w:r>
+      <w:proofErr w:type="spellStart"/>
+      <w:r>
+        <w:t>commit</w:t>
+      </w:r>
+      <w:proofErr w:type="spellEnd"/>
+      <w:r>
+        <w:t xml:space="preserve"> dos arquivos que foram</w:t>
+      </w:r>
+      <w:r>
+        <w:t xml:space="preserve"> adicionados e </w:t>
+      </w:r>
+      <w:proofErr w:type="gramStart"/>
+      <w:r>
+        <w:t>cria uma nova</w:t>
+      </w:r>
+      <w:proofErr w:type="gramEnd"/>
+      <w:r>
+        <w:t xml:space="preserve"> revisão com o log.</w:t>
+      </w:r>
+    </w:p>
+    <w:p>
+      <w:pPr>
+        <w:pStyle w:val="PargrafodaLista"/>
+        <w:ind w:left="1080"/>
+      </w:pPr>
+      <w:r>
+        <w:rPr>
+          <w:noProof/>
+        </w:rPr>
+        <w:drawing>
+          <wp:anchor distT="0" distB="0" distL="114300" distR="114300" simplePos="0" relativeHeight="251666432" behindDoc="0" locked="0" layoutInCell="1" allowOverlap="1" wp14:anchorId="77BC000D" wp14:editId="596DA4A0">
+            <wp:simplePos x="0" y="0"/>
+            <wp:positionH relativeFrom="margin">
+              <wp:posOffset>413657</wp:posOffset>
+            </wp:positionH>
+            <wp:positionV relativeFrom="paragraph">
+              <wp:posOffset>243296</wp:posOffset>
+            </wp:positionV>
+            <wp:extent cx="5400040" cy="3037840"/>
+            <wp:effectExtent l="0" t="0" r="0" b="0"/>
+            <wp:wrapTopAndBottom/>
+            <wp:docPr id="10" name="Imagem 10" descr="Tela de computador&#10;&#10;Descrição gerada automaticamente"/>
+            <wp:cNvGraphicFramePr>
+              <a:graphicFrameLocks xmlns:a="http://schemas.openxmlformats.org/drawingml/2006/main" noChangeAspect="1"/>
+            </wp:cNvGraphicFramePr>
+            <a:graphic xmlns:a="http://schemas.openxmlformats.org/drawingml/2006/main">
+              <a:graphicData uri="http://schemas.openxmlformats.org/drawingml/2006/picture">
+                <pic:pic xmlns:pic="http://schemas.openxmlformats.org/drawingml/2006/picture">
+                  <pic:nvPicPr>
+                    <pic:cNvPr id="10" name="Imagem 10" descr="Tela de computador&#10;&#10;Descrição gerada automaticamente"/>
+                    <pic:cNvPicPr/>
+                  </pic:nvPicPr>
+                  <pic:blipFill>
+                    <a:blip r:embed="rId13" cstate="print">
+                      <a:extLst>
+                        <a:ext uri="{28A0092B-C50C-407E-A947-70E740481C1C}">
+                          <a14:useLocalDpi xmlns:a14="http://schemas.microsoft.com/office/drawing/2010/main" val="0"/>
+                        </a:ext>
+                      </a:extLst>
+                    </a:blip>
+                    <a:stretch>
+                      <a:fillRect/>
+                    </a:stretch>
+                  </pic:blipFill>
+                  <pic:spPr>
+                    <a:xfrm>
+                      <a:off x="0" y="0"/>
+                      <a:ext cx="5400040" cy="3037840"/>
+                    </a:xfrm>
+                    <a:prstGeom prst="rect">
+                      <a:avLst/>
+                    </a:prstGeom>
+                  </pic:spPr>
+                </pic:pic>
+              </a:graphicData>
+            </a:graphic>
+          </wp:anchor>
+        </w:drawing>
+      </w:r>
+    </w:p>
+    <w:p>
+      <w:pPr>
+        <w:pStyle w:val="PargrafodaLista"/>
+        <w:ind w:left="1080"/>
+      </w:pPr>
+    </w:p>
+    <w:p>
+      <w:pPr>
+        <w:pStyle w:val="PargrafodaLista"/>
+        <w:numPr>
+          <w:ilvl w:val="0"/>
+          <w:numId w:val="7"/>
+        </w:numPr>
+      </w:pPr>
+      <w:r>
+        <w:t>C</w:t>
+      </w:r>
+      <w:r>
+        <w:t>omando</w:t>
+      </w:r>
+      <w:r>
+        <w:t xml:space="preserve"> </w:t>
+      </w:r>
+      <w:proofErr w:type="spellStart"/>
+      <w:r>
+        <w:t>git</w:t>
+      </w:r>
+      <w:proofErr w:type="spellEnd"/>
+      <w:r>
+        <w:t xml:space="preserve"> </w:t>
+      </w:r>
+      <w:proofErr w:type="spellStart"/>
+      <w:r>
+        <w:t>branch</w:t>
+      </w:r>
+      <w:proofErr w:type="spellEnd"/>
+    </w:p>
+    <w:p>
+      <w:pPr>
+        <w:pStyle w:val="PargrafodaLista"/>
+        <w:numPr>
+          <w:ilvl w:val="0"/>
+          <w:numId w:val="4"/>
+        </w:numPr>
+      </w:pPr>
+      <w:r>
+        <w:t xml:space="preserve">o comando </w:t>
+      </w:r>
+      <w:proofErr w:type="spellStart"/>
+      <w:r>
+        <w:t>git</w:t>
+      </w:r>
+      <w:proofErr w:type="spellEnd"/>
+      <w:r>
+        <w:t xml:space="preserve"> </w:t>
+      </w:r>
+      <w:proofErr w:type="spellStart"/>
+      <w:r>
+        <w:t>branch</w:t>
+      </w:r>
+      <w:proofErr w:type="spellEnd"/>
+      <w:r>
+        <w:t xml:space="preserve"> serve para </w:t>
+      </w:r>
+      <w:proofErr w:type="spellStart"/>
+      <w:proofErr w:type="gramStart"/>
+      <w:r>
+        <w:t>listar,criar</w:t>
+      </w:r>
+      <w:proofErr w:type="spellEnd"/>
+      <w:proofErr w:type="gramEnd"/>
+      <w:r>
+        <w:t xml:space="preserve"> ou apagar </w:t>
+      </w:r>
+      <w:proofErr w:type="spellStart"/>
+      <w:r>
+        <w:t>branches</w:t>
+      </w:r>
+      <w:proofErr w:type="spellEnd"/>
+      <w:r>
+        <w:t>.</w:t>
+      </w:r>
+    </w:p>
+    <w:p>
+      <w:pPr>
+        <w:ind w:left="720"/>
+      </w:pPr>
+      <w:r>
+        <w:rPr>
+          <w:noProof/>
+        </w:rPr>
+        <w:drawing>
+          <wp:anchor distT="0" distB="0" distL="114300" distR="114300" simplePos="0" relativeHeight="251667456" behindDoc="0" locked="0" layoutInCell="1" allowOverlap="1" wp14:anchorId="3E04F6A9" wp14:editId="1962C813">
+            <wp:simplePos x="0" y="0"/>
+            <wp:positionH relativeFrom="column">
+              <wp:posOffset>352425</wp:posOffset>
+            </wp:positionH>
+            <wp:positionV relativeFrom="paragraph">
+              <wp:posOffset>239395</wp:posOffset>
+            </wp:positionV>
+            <wp:extent cx="5400040" cy="3037840"/>
+            <wp:effectExtent l="0" t="0" r="0" b="0"/>
+            <wp:wrapTopAndBottom/>
+            <wp:docPr id="11" name="Imagem 11" descr="Tela de computador com fundo preto&#10;&#10;Descrição gerada automaticamente"/>
+            <wp:cNvGraphicFramePr>
+              <a:graphicFrameLocks xmlns:a="http://schemas.openxmlformats.org/drawingml/2006/main" noChangeAspect="1"/>
+            </wp:cNvGraphicFramePr>
+            <a:graphic xmlns:a="http://schemas.openxmlformats.org/drawingml/2006/main">
+              <a:graphicData uri="http://schemas.openxmlformats.org/drawingml/2006/picture">
+                <pic:pic xmlns:pic="http://schemas.openxmlformats.org/drawingml/2006/picture">
+                  <pic:nvPicPr>
+                    <pic:cNvPr id="11" name="Imagem 11" descr="Tela de computador com fundo preto&#10;&#10;Descrição gerada automaticamente"/>
+                    <pic:cNvPicPr/>
+                  </pic:nvPicPr>
+                  <pic:blipFill>
+                    <a:blip r:embed="rId14" cstate="print">
+                      <a:extLst>
+                        <a:ext uri="{28A0092B-C50C-407E-A947-70E740481C1C}">
+                          <a14:useLocalDpi xmlns:a14="http://schemas.microsoft.com/office/drawing/2010/main" val="0"/>
+                        </a:ext>
+                      </a:extLst>
+                    </a:blip>
+                    <a:stretch>
+                      <a:fillRect/>
+                    </a:stretch>
+                  </pic:blipFill>
+                  <pic:spPr>
+                    <a:xfrm>
+                      <a:off x="0" y="0"/>
+                      <a:ext cx="5400040" cy="3037840"/>
+                    </a:xfrm>
+                    <a:prstGeom prst="rect">
+                      <a:avLst/>
+                    </a:prstGeom>
+                  </pic:spPr>
+                </pic:pic>
+              </a:graphicData>
+            </a:graphic>
+          </wp:anchor>
+        </w:drawing>
+      </w:r>
+    </w:p>
+    <w:p>
+      <w:pPr>
+        <w:pStyle w:val="PargrafodaLista"/>
+        <w:ind w:left="1080"/>
+      </w:pPr>
+    </w:p>
+    <w:p>
+      <w:pPr>
+        <w:pStyle w:val="PargrafodaLista"/>
+        <w:ind w:left="1080"/>
+      </w:pPr>
+    </w:p>
+    <w:p>
+      <w:pPr>
+        <w:pStyle w:val="PargrafodaLista"/>
+        <w:ind w:left="1080"/>
+      </w:pPr>
+    </w:p>
+    <w:p>
+      <w:pPr>
+        <w:pStyle w:val="PargrafodaLista"/>
+        <w:ind w:left="1080"/>
+      </w:pPr>
+    </w:p>
+    <w:p>
+      <w:pPr>
+        <w:pStyle w:val="PargrafodaLista"/>
+        <w:ind w:left="1080"/>
+      </w:pPr>
+    </w:p>
+    <w:p>
+      <w:pPr>
+        <w:pStyle w:val="PargrafodaLista"/>
+        <w:numPr>
+          <w:ilvl w:val="0"/>
+          <w:numId w:val="7"/>
+        </w:numPr>
+      </w:pPr>
+      <w:proofErr w:type="gramStart"/>
+      <w:r>
+        <w:t xml:space="preserve">comando </w:t>
+      </w:r>
+      <w:r>
+        <w:t xml:space="preserve"> </w:t>
+      </w:r>
+      <w:proofErr w:type="spellStart"/>
+      <w:r>
+        <w:t>git</w:t>
+      </w:r>
+      <w:proofErr w:type="spellEnd"/>
+      <w:proofErr w:type="gramEnd"/>
+      <w:r>
+        <w:t xml:space="preserve"> </w:t>
+      </w:r>
+      <w:proofErr w:type="spellStart"/>
+      <w:r>
+        <w:t>push</w:t>
+      </w:r>
+      <w:proofErr w:type="spellEnd"/>
+    </w:p>
+    <w:p>
+      <w:pPr>
+        <w:pStyle w:val="PargrafodaLista"/>
+        <w:ind w:left="1440"/>
+      </w:pPr>
+    </w:p>
+    <w:p>
+      <w:pPr>
+        <w:pStyle w:val="PargrafodaLista"/>
+        <w:numPr>
+          <w:ilvl w:val="0"/>
+          <w:numId w:val="4"/>
+        </w:numPr>
+      </w:pPr>
+      <w:r>
+        <w:t xml:space="preserve">o comando </w:t>
+      </w:r>
+      <w:proofErr w:type="spellStart"/>
+      <w:r>
+        <w:t>git</w:t>
+      </w:r>
+      <w:proofErr w:type="spellEnd"/>
+      <w:r>
+        <w:t xml:space="preserve"> </w:t>
+      </w:r>
+      <w:proofErr w:type="spellStart"/>
+      <w:r>
+        <w:t>push</w:t>
+      </w:r>
+      <w:proofErr w:type="spellEnd"/>
+      <w:r>
+        <w:t xml:space="preserve"> serve para subir as modificações de um repositório remoto conectado anteriormente com </w:t>
+      </w:r>
+      <w:proofErr w:type="spellStart"/>
+      <w:r>
+        <w:t>git</w:t>
+      </w:r>
+      <w:proofErr w:type="spellEnd"/>
+      <w:r>
+        <w:t xml:space="preserve"> </w:t>
+      </w:r>
+      <w:proofErr w:type="spellStart"/>
+      <w:r>
+        <w:t>remote</w:t>
+      </w:r>
+      <w:proofErr w:type="spellEnd"/>
+    </w:p>
+    <w:p>
+      <w:pPr>
+        <w:pStyle w:val="PargrafodaLista"/>
+        <w:ind w:left="1800"/>
+      </w:pPr>
+      <w:r>
+        <w:rPr>
+          <w:noProof/>
+        </w:rPr>
+        <w:drawing>
+          <wp:anchor distT="0" distB="0" distL="114300" distR="114300" simplePos="0" relativeHeight="251668480" behindDoc="0" locked="0" layoutInCell="1" allowOverlap="1" wp14:anchorId="5B96F932" wp14:editId="4A3E95E1">
+            <wp:simplePos x="0" y="0"/>
+            <wp:positionH relativeFrom="margin">
+              <wp:align>right</wp:align>
+            </wp:positionH>
+            <wp:positionV relativeFrom="paragraph">
+              <wp:posOffset>196668</wp:posOffset>
+            </wp:positionV>
+            <wp:extent cx="5400040" cy="3037840"/>
+            <wp:effectExtent l="0" t="0" r="0" b="0"/>
+            <wp:wrapTopAndBottom/>
+            <wp:docPr id="12" name="Imagem 12" descr="Texto&#10;&#10;Descrição gerada automaticamente"/>
+            <wp:cNvGraphicFramePr>
+              <a:graphicFrameLocks xmlns:a="http://schemas.openxmlformats.org/drawingml/2006/main" noChangeAspect="1"/>
+            </wp:cNvGraphicFramePr>
+            <a:graphic xmlns:a="http://schemas.openxmlformats.org/drawingml/2006/main">
+              <a:graphicData uri="http://schemas.openxmlformats.org/drawingml/2006/picture">
+                <pic:pic xmlns:pic="http://schemas.openxmlformats.org/drawingml/2006/picture">
+                  <pic:nvPicPr>
+                    <pic:cNvPr id="12" name="Imagem 12" descr="Texto&#10;&#10;Descrição gerada automaticamente"/>
+                    <pic:cNvPicPr/>
+                  </pic:nvPicPr>
+                  <pic:blipFill>
+                    <a:blip r:embed="rId15" cstate="print">
+                      <a:extLst>
+                        <a:ext uri="{28A0092B-C50C-407E-A947-70E740481C1C}">
+                          <a14:useLocalDpi xmlns:a14="http://schemas.microsoft.com/office/drawing/2010/main" val="0"/>
+                        </a:ext>
+                      </a:extLst>
+                    </a:blip>
+                    <a:stretch>
+                      <a:fillRect/>
+                    </a:stretch>
+                  </pic:blipFill>
+                  <pic:spPr>
+                    <a:xfrm>
+                      <a:off x="0" y="0"/>
+                      <a:ext cx="5400040" cy="3037840"/>
+                    </a:xfrm>
+                    <a:prstGeom prst="rect">
+                      <a:avLst/>
+                    </a:prstGeom>
+                  </pic:spPr>
+                </pic:pic>
+              </a:graphicData>
+            </a:graphic>
+          </wp:anchor>
+        </w:drawing>
+      </w:r>
+    </w:p>
+    <w:p/>
+    <w:p>
+      <w:pPr>
+        <w:pStyle w:val="PargrafodaLista"/>
+        <w:numPr>
+          <w:ilvl w:val="0"/>
+          <w:numId w:val="7"/>
+        </w:numPr>
+      </w:pPr>
+      <w:r>
+        <w:t xml:space="preserve">comando </w:t>
+      </w:r>
+      <w:proofErr w:type="spellStart"/>
+      <w:r>
+        <w:t>git</w:t>
+      </w:r>
+      <w:proofErr w:type="spellEnd"/>
+      <w:r>
+        <w:t xml:space="preserve"> </w:t>
+      </w:r>
+      <w:proofErr w:type="spellStart"/>
+      <w:r>
+        <w:t>fetch</w:t>
+      </w:r>
+      <w:proofErr w:type="spellEnd"/>
+    </w:p>
+    <w:p>
+      <w:pPr>
+        <w:pStyle w:val="PargrafodaLista"/>
+        <w:numPr>
+          <w:ilvl w:val="0"/>
+          <w:numId w:val="4"/>
+        </w:numPr>
+      </w:pPr>
+      <w:r>
+        <w:t xml:space="preserve">o comando </w:t>
+      </w:r>
+      <w:proofErr w:type="spellStart"/>
+      <w:r>
+        <w:t>git</w:t>
+      </w:r>
+      <w:proofErr w:type="spellEnd"/>
+      <w:r>
+        <w:t xml:space="preserve"> </w:t>
+      </w:r>
+      <w:proofErr w:type="spellStart"/>
+      <w:r>
+        <w:t>fetch</w:t>
+      </w:r>
+      <w:proofErr w:type="spellEnd"/>
+      <w:r>
+        <w:t xml:space="preserve"> serve </w:t>
+      </w:r>
+      <w:r>
+        <w:t>para você baixar as mudanças criada por outros membros do seu projeto.</w:t>
+      </w:r>
+    </w:p>
+    <w:p>
+      <w:pPr>
+        <w:pStyle w:val="PargrafodaLista"/>
+        <w:ind w:left="1080"/>
+      </w:pPr>
+      <w:r>
+        <w:rPr>
+          <w:noProof/>
+        </w:rPr>
+        <w:drawing>
+          <wp:anchor distT="0" distB="0" distL="114300" distR="114300" simplePos="0" relativeHeight="251669504" behindDoc="0" locked="0" layoutInCell="1" allowOverlap="1" wp14:anchorId="414991CF" wp14:editId="46F269ED">
+            <wp:simplePos x="0" y="0"/>
+            <wp:positionH relativeFrom="margin">
+              <wp:align>right</wp:align>
+            </wp:positionH>
+            <wp:positionV relativeFrom="paragraph">
+              <wp:posOffset>270782</wp:posOffset>
+            </wp:positionV>
+            <wp:extent cx="5400040" cy="3037840"/>
+            <wp:effectExtent l="0" t="0" r="0" b="0"/>
+            <wp:wrapTopAndBottom/>
+            <wp:docPr id="13" name="Imagem 13" descr="Tela de computador&#10;&#10;Descrição gerada automaticamente"/>
+            <wp:cNvGraphicFramePr>
+              <a:graphicFrameLocks xmlns:a="http://schemas.openxmlformats.org/drawingml/2006/main" noChangeAspect="1"/>
+            </wp:cNvGraphicFramePr>
+            <a:graphic xmlns:a="http://schemas.openxmlformats.org/drawingml/2006/main">
+              <a:graphicData uri="http://schemas.openxmlformats.org/drawingml/2006/picture">
+                <pic:pic xmlns:pic="http://schemas.openxmlformats.org/drawingml/2006/picture">
+                  <pic:nvPicPr>
+                    <pic:cNvPr id="13" name="Imagem 13" descr="Tela de computador&#10;&#10;Descrição gerada automaticamente"/>
+                    <pic:cNvPicPr/>
+                  </pic:nvPicPr>
+                  <pic:blipFill>
+                    <a:blip r:embed="rId16" cstate="print">
+                      <a:extLst>
+                        <a:ext uri="{28A0092B-C50C-407E-A947-70E740481C1C}">
+                          <a14:useLocalDpi xmlns:a14="http://schemas.microsoft.com/office/drawing/2010/main" val="0"/>
+                        </a:ext>
+                      </a:extLst>
+                    </a:blip>
+                    <a:stretch>
+                      <a:fillRect/>
+                    </a:stretch>
+                  </pic:blipFill>
+                  <pic:spPr>
+                    <a:xfrm>
+                      <a:off x="0" y="0"/>
+                      <a:ext cx="5400040" cy="3037840"/>
+                    </a:xfrm>
+                    <a:prstGeom prst="rect">
+                      <a:avLst/>
+                    </a:prstGeom>
+                  </pic:spPr>
+                </pic:pic>
+              </a:graphicData>
+            </a:graphic>
+          </wp:anchor>
+        </w:drawing>
+      </w:r>
+    </w:p>
+    <w:p>
+      <w:pPr>
+        <w:pStyle w:val="PargrafodaLista"/>
+        <w:ind w:left="1080"/>
+      </w:pPr>
+    </w:p>
+    <w:p/>
+    <w:p>
+      <w:pPr>
+        <w:pStyle w:val="PargrafodaLista"/>
+        <w:ind w:left="1080"/>
+      </w:pPr>
+    </w:p>
+    <w:p>
+      <w:pPr>
+        <w:pStyle w:val="PargrafodaLista"/>
+        <w:ind w:left="1080"/>
+      </w:pPr>
+    </w:p>
+    <w:p>
+      <w:pPr>
+        <w:pStyle w:val="PargrafodaLista"/>
+        <w:ind w:left="1080"/>
+      </w:pPr>
+    </w:p>
+    <w:p>
+      <w:pPr>
+        <w:pStyle w:val="PargrafodaLista"/>
+        <w:ind w:left="1080"/>
+      </w:pPr>
+    </w:p>
+    <w:p>
+      <w:pPr>
+        <w:pStyle w:val="PargrafodaLista"/>
+        <w:numPr>
+          <w:ilvl w:val="0"/>
+          <w:numId w:val="6"/>
+        </w:numPr>
+      </w:pPr>
+      <w:r>
+        <w:t xml:space="preserve">Finalizei atualizando os arquivos para o repositório usando os comandos do </w:t>
+      </w:r>
+      <w:proofErr w:type="spellStart"/>
+      <w:r>
+        <w:t>git</w:t>
+      </w:r>
+      <w:proofErr w:type="spellEnd"/>
+    </w:p>
+    <w:p>
+      <w:pPr>
+        <w:pStyle w:val="PargrafodaLista"/>
+        <w:numPr>
+          <w:ilvl w:val="0"/>
+          <w:numId w:val="4"/>
+        </w:numPr>
+      </w:pPr>
+      <w:proofErr w:type="spellStart"/>
+      <w:r>
+        <w:t>Git</w:t>
+      </w:r>
+      <w:proofErr w:type="spellEnd"/>
+      <w:r>
+        <w:t xml:space="preserve"> </w:t>
+      </w:r>
+      <w:proofErr w:type="spellStart"/>
+      <w:r>
+        <w:t>commit</w:t>
+      </w:r>
+      <w:proofErr w:type="spellEnd"/>
+      <w:r>
+        <w:t xml:space="preserve"> -m “adicionando um novo arquivo”</w:t>
+      </w:r>
+    </w:p>
+    <w:p>
+      <w:pPr>
+        <w:pStyle w:val="PargrafodaLista"/>
+        <w:numPr>
+          <w:ilvl w:val="0"/>
+          <w:numId w:val="4"/>
+        </w:numPr>
+      </w:pPr>
+      <w:proofErr w:type="spellStart"/>
+      <w:r>
+        <w:t>Git</w:t>
+      </w:r>
+      <w:proofErr w:type="spellEnd"/>
+      <w:r>
+        <w:t xml:space="preserve"> </w:t>
+      </w:r>
+      <w:proofErr w:type="spellStart"/>
+      <w:r>
+        <w:t>push</w:t>
+      </w:r>
+      <w:proofErr w:type="spellEnd"/>
+    </w:p>
+    <w:p>
+      <w:pPr>
+        <w:pStyle w:val="PargrafodaLista"/>
+        <w:ind w:left="1800"/>
+      </w:pPr>
+    </w:p>
+    <w:p>
+      <w:pPr>
+        <w:ind w:left="1440"/>
+      </w:pPr>
+    </w:p>
+    <w:p>
+      <w:pPr>
+        <w:ind w:left="720"/>
+      </w:pPr>
+      <w:r>
+        <w:rPr>
+          <w:noProof/>
+        </w:rPr>
+        <w:drawing>
+          <wp:anchor distT="0" distB="0" distL="114300" distR="114300" simplePos="0" relativeHeight="251670528" behindDoc="0" locked="0" layoutInCell="1" allowOverlap="1" wp14:anchorId="301DDC7C" wp14:editId="4DF8CAE7">
+            <wp:simplePos x="0" y="0"/>
+            <wp:positionH relativeFrom="margin">
+              <wp:posOffset>-121920</wp:posOffset>
+            </wp:positionH>
+            <wp:positionV relativeFrom="paragraph">
+              <wp:posOffset>337185</wp:posOffset>
+            </wp:positionV>
+            <wp:extent cx="5400040" cy="3037840"/>
+            <wp:effectExtent l="0" t="0" r="0" b="0"/>
+            <wp:wrapTopAndBottom/>
+            <wp:docPr id="14" name="Imagem 14" descr="Tela de computador&#10;&#10;Descrição gerada automaticamente"/>
+            <wp:cNvGraphicFramePr>
+              <a:graphicFrameLocks xmlns:a="http://schemas.openxmlformats.org/drawingml/2006/main" noChangeAspect="1"/>
+            </wp:cNvGraphicFramePr>
+            <a:graphic xmlns:a="http://schemas.openxmlformats.org/drawingml/2006/main">
+              <a:graphicData uri="http://schemas.openxmlformats.org/drawingml/2006/picture">
+                <pic:pic xmlns:pic="http://schemas.openxmlformats.org/drawingml/2006/picture">
+                  <pic:nvPicPr>
+                    <pic:cNvPr id="14" name="Imagem 14" descr="Tela de computador&#10;&#10;Descrição gerada automaticamente"/>
+                    <pic:cNvPicPr/>
+                  </pic:nvPicPr>
+                  <pic:blipFill>
+                    <a:blip r:embed="rId17" cstate="print">
+                      <a:extLst>
+                        <a:ext uri="{28A0092B-C50C-407E-A947-70E740481C1C}">
+                          <a14:useLocalDpi xmlns:a14="http://schemas.microsoft.com/office/drawing/2010/main" val="0"/>
+                        </a:ext>
+                      </a:extLst>
+                    </a:blip>
+                    <a:stretch>
+                      <a:fillRect/>
+                    </a:stretch>
+                  </pic:blipFill>
+                  <pic:spPr>
+                    <a:xfrm>
+                      <a:off x="0" y="0"/>
+                      <a:ext cx="5400040" cy="3037840"/>
+                    </a:xfrm>
+                    <a:prstGeom prst="rect">
+                      <a:avLst/>
+                    </a:prstGeom>
+                  </pic:spPr>
+                </pic:pic>
+              </a:graphicData>
+            </a:graphic>
+          </wp:anchor>
+        </w:drawing>
+      </w:r>
     </w:p>
     <w:p>
       <w:pPr>
@@ -471,6 +1788,208 @@
 <file path=word/numbering.xml><?xml version="1.0" encoding="utf-8"?>
 <w:numbering xmlns:wpc="http://schemas.microsoft.com/office/word/2010/wordprocessingCanvas" xmlns:cx="http://schemas.microsoft.com/office/drawing/2014/chartex" xmlns:cx1="http://schemas.microsoft.com/office/drawing/2015/9/8/chartex" xmlns:cx2="http://schemas.microsoft.com/office/drawing/2015/10/21/chartex" xmlns:cx3="http://schemas.microsoft.com/office/drawing/2016/5/9/chartex" xmlns:cx4="http://schemas.microsoft.com/office/drawing/2016/5/10/chartex" xmlns:cx5="http://schemas.microsoft.com/office/drawing/2016/5/11/chartex" xmlns:cx6="http://schemas.microsoft.com/office/drawing/2016/5/12/chartex" xmlns:cx7="http://schemas.microsoft.com/office/drawing/2016/5/13/chartex" xmlns:cx8="http://schemas.microsoft.com/office/drawing/2016/5/14/chartex" xmlns:mc="http://schemas.openxmlformats.org/markup-compatibility/2006" xmlns:aink="http://schemas.microsoft.com/office/drawing/2016/ink" xmlns:am3d="http://schemas.microsoft.com/office/drawing/2017/model3d" xmlns:o="urn:schemas-microsoft-com:office:office" xmlns:oel="http://schemas.microsoft.com/office/2019/extlst" xmlns:r="http://schemas.openxmlformats.org/officeDocument/2006/relationships" xmlns:m="http://schemas.openxmlformats.org/officeDocument/2006/math" xmlns:v="urn:schemas-microsoft-com:vml" xmlns:wp14="http://schemas.microsoft.com/office/word/2010/wordprocessingDrawing" xmlns:wp="http://schemas.openxmlformats.org/drawingml/2006/wordprocessingDrawing" xmlns:w10="urn:schemas-microsoft-com:office:word" xmlns:w="http://schemas.openxmlformats.org/wordprocessingml/2006/main" xmlns:w14="http://schemas.microsoft.com/office/word/2010/wordml" xmlns:w15="http://schemas.microsoft.com/office/word/2012/wordml" xmlns:w16cex="http://schemas.microsoft.com/office/word/2018/wordml/cex" xmlns:w16cid="http://schemas.microsoft.com/office/word/2016/wordml/cid" xmlns:w16="http://schemas.microsoft.com/office/word/2018/wordml" xmlns:w16sdtdh="http://schemas.microsoft.com/office/word/2020/wordml/sdtdatahash" xmlns:w16se="http://schemas.microsoft.com/office/word/2015/wordml/symex" xmlns:wpg="http://schemas.microsoft.com/office/word/2010/wordprocessingGroup" xmlns:wpi="http://schemas.microsoft.com/office/word/2010/wordprocessingInk" xmlns:wne="http://schemas.microsoft.com/office/word/2006/wordml" xmlns:wps="http://schemas.microsoft.com/office/word/2010/wordprocessingShape" mc:Ignorable="w14 w15 w16se w16cid w16 w16cex w16sdtdh wp14">
   <w:abstractNum w:abstractNumId="0" w15:restartNumberingAfterBreak="0">
+    <w:nsid w:val="3058641B"/>
+    <w:multiLevelType w:val="hybridMultilevel"/>
+    <w:tmpl w:val="1D32884E"/>
+    <w:lvl w:ilvl="0" w:tplc="04160001">
+      <w:start w:val="1"/>
+      <w:numFmt w:val="bullet"/>
+      <w:lvlText w:val=""/>
+      <w:lvlJc w:val="left"/>
+      <w:pPr>
+        <w:ind w:left="1800" w:hanging="360"/>
+      </w:pPr>
+      <w:rPr>
+        <w:rFonts w:ascii="Symbol" w:hAnsi="Symbol" w:hint="default"/>
+      </w:rPr>
+    </w:lvl>
+    <w:lvl w:ilvl="1" w:tplc="04160003" w:tentative="1">
+      <w:start w:val="1"/>
+      <w:numFmt w:val="bullet"/>
+      <w:lvlText w:val="o"/>
+      <w:lvlJc w:val="left"/>
+      <w:pPr>
+        <w:ind w:left="2520" w:hanging="360"/>
+      </w:pPr>
+      <w:rPr>
+        <w:rFonts w:ascii="Courier New" w:hAnsi="Courier New" w:cs="Courier New" w:hint="default"/>
+      </w:rPr>
+    </w:lvl>
+    <w:lvl w:ilvl="2" w:tplc="04160005" w:tentative="1">
+      <w:start w:val="1"/>
+      <w:numFmt w:val="bullet"/>
+      <w:lvlText w:val=""/>
+      <w:lvlJc w:val="left"/>
+      <w:pPr>
+        <w:ind w:left="3240" w:hanging="360"/>
+      </w:pPr>
+      <w:rPr>
+        <w:rFonts w:ascii="Wingdings" w:hAnsi="Wingdings" w:hint="default"/>
+      </w:rPr>
+    </w:lvl>
+    <w:lvl w:ilvl="3" w:tplc="04160001" w:tentative="1">
+      <w:start w:val="1"/>
+      <w:numFmt w:val="bullet"/>
+      <w:lvlText w:val=""/>
+      <w:lvlJc w:val="left"/>
+      <w:pPr>
+        <w:ind w:left="3960" w:hanging="360"/>
+      </w:pPr>
+      <w:rPr>
+        <w:rFonts w:ascii="Symbol" w:hAnsi="Symbol" w:hint="default"/>
+      </w:rPr>
+    </w:lvl>
+    <w:lvl w:ilvl="4" w:tplc="04160003" w:tentative="1">
+      <w:start w:val="1"/>
+      <w:numFmt w:val="bullet"/>
+      <w:lvlText w:val="o"/>
+      <w:lvlJc w:val="left"/>
+      <w:pPr>
+        <w:ind w:left="4680" w:hanging="360"/>
+      </w:pPr>
+      <w:rPr>
+        <w:rFonts w:ascii="Courier New" w:hAnsi="Courier New" w:cs="Courier New" w:hint="default"/>
+      </w:rPr>
+    </w:lvl>
+    <w:lvl w:ilvl="5" w:tplc="04160005" w:tentative="1">
+      <w:start w:val="1"/>
+      <w:numFmt w:val="bullet"/>
+      <w:lvlText w:val=""/>
+      <w:lvlJc w:val="left"/>
+      <w:pPr>
+        <w:ind w:left="5400" w:hanging="360"/>
+      </w:pPr>
+      <w:rPr>
+        <w:rFonts w:ascii="Wingdings" w:hAnsi="Wingdings" w:hint="default"/>
+      </w:rPr>
+    </w:lvl>
+    <w:lvl w:ilvl="6" w:tplc="04160001" w:tentative="1">
+      <w:start w:val="1"/>
+      <w:numFmt w:val="bullet"/>
+      <w:lvlText w:val=""/>
+      <w:lvlJc w:val="left"/>
+      <w:pPr>
+        <w:ind w:left="6120" w:hanging="360"/>
+      </w:pPr>
+      <w:rPr>
+        <w:rFonts w:ascii="Symbol" w:hAnsi="Symbol" w:hint="default"/>
+      </w:rPr>
+    </w:lvl>
+    <w:lvl w:ilvl="7" w:tplc="04160003" w:tentative="1">
+      <w:start w:val="1"/>
+      <w:numFmt w:val="bullet"/>
+      <w:lvlText w:val="o"/>
+      <w:lvlJc w:val="left"/>
+      <w:pPr>
+        <w:ind w:left="6840" w:hanging="360"/>
+      </w:pPr>
+      <w:rPr>
+        <w:rFonts w:ascii="Courier New" w:hAnsi="Courier New" w:cs="Courier New" w:hint="default"/>
+      </w:rPr>
+    </w:lvl>
+    <w:lvl w:ilvl="8" w:tplc="04160005" w:tentative="1">
+      <w:start w:val="1"/>
+      <w:numFmt w:val="bullet"/>
+      <w:lvlText w:val=""/>
+      <w:lvlJc w:val="left"/>
+      <w:pPr>
+        <w:ind w:left="7560" w:hanging="360"/>
+      </w:pPr>
+      <w:rPr>
+        <w:rFonts w:ascii="Wingdings" w:hAnsi="Wingdings" w:hint="default"/>
+      </w:rPr>
+    </w:lvl>
+  </w:abstractNum>
+  <w:abstractNum w:abstractNumId="1" w15:restartNumberingAfterBreak="0">
+    <w:nsid w:val="3EC25AA7"/>
+    <w:multiLevelType w:val="hybridMultilevel"/>
+    <w:tmpl w:val="17CE881A"/>
+    <w:lvl w:ilvl="0" w:tplc="C7F6D8A0">
+      <w:start w:val="1"/>
+      <w:numFmt w:val="decimal"/>
+      <w:lvlText w:val="%1."/>
+      <w:lvlJc w:val="left"/>
+      <w:pPr>
+        <w:ind w:left="1440" w:hanging="360"/>
+      </w:pPr>
+      <w:rPr>
+        <w:rFonts w:hint="default"/>
+      </w:rPr>
+    </w:lvl>
+    <w:lvl w:ilvl="1" w:tplc="04160019" w:tentative="1">
+      <w:start w:val="1"/>
+      <w:numFmt w:val="lowerLetter"/>
+      <w:lvlText w:val="%2."/>
+      <w:lvlJc w:val="left"/>
+      <w:pPr>
+        <w:ind w:left="2160" w:hanging="360"/>
+      </w:pPr>
+    </w:lvl>
+    <w:lvl w:ilvl="2" w:tplc="0416001B" w:tentative="1">
+      <w:start w:val="1"/>
+      <w:numFmt w:val="lowerRoman"/>
+      <w:lvlText w:val="%3."/>
+      <w:lvlJc w:val="right"/>
+      <w:pPr>
+        <w:ind w:left="2880" w:hanging="180"/>
+      </w:pPr>
+    </w:lvl>
+    <w:lvl w:ilvl="3" w:tplc="0416000F" w:tentative="1">
+      <w:start w:val="1"/>
+      <w:numFmt w:val="decimal"/>
+      <w:lvlText w:val="%4."/>
+      <w:lvlJc w:val="left"/>
+      <w:pPr>
+        <w:ind w:left="3600" w:hanging="360"/>
+      </w:pPr>
+    </w:lvl>
+    <w:lvl w:ilvl="4" w:tplc="04160019" w:tentative="1">
+      <w:start w:val="1"/>
+      <w:numFmt w:val="lowerLetter"/>
+      <w:lvlText w:val="%5."/>
+      <w:lvlJc w:val="left"/>
+      <w:pPr>
+        <w:ind w:left="4320" w:hanging="360"/>
+      </w:pPr>
+    </w:lvl>
+    <w:lvl w:ilvl="5" w:tplc="0416001B" w:tentative="1">
+      <w:start w:val="1"/>
+      <w:numFmt w:val="lowerRoman"/>
+      <w:lvlText w:val="%6."/>
+      <w:lvlJc w:val="right"/>
+      <w:pPr>
+        <w:ind w:left="5040" w:hanging="180"/>
+      </w:pPr>
+    </w:lvl>
+    <w:lvl w:ilvl="6" w:tplc="0416000F" w:tentative="1">
+      <w:start w:val="1"/>
+      <w:numFmt w:val="decimal"/>
+      <w:lvlText w:val="%7."/>
+      <w:lvlJc w:val="left"/>
+      <w:pPr>
+        <w:ind w:left="5760" w:hanging="360"/>
+      </w:pPr>
+    </w:lvl>
+    <w:lvl w:ilvl="7" w:tplc="04160019" w:tentative="1">
+      <w:start w:val="1"/>
+      <w:numFmt w:val="lowerLetter"/>
+      <w:lvlText w:val="%8."/>
+      <w:lvlJc w:val="left"/>
+      <w:pPr>
+        <w:ind w:left="6480" w:hanging="360"/>
+      </w:pPr>
+    </w:lvl>
+    <w:lvl w:ilvl="8" w:tplc="0416001B" w:tentative="1">
+      <w:start w:val="1"/>
+      <w:numFmt w:val="lowerRoman"/>
+      <w:lvlText w:val="%9."/>
+      <w:lvlJc w:val="right"/>
+      <w:pPr>
+        <w:ind w:left="7200" w:hanging="180"/>
+      </w:pPr>
+    </w:lvl>
+  </w:abstractNum>
+  <w:abstractNum w:abstractNumId="2" w15:restartNumberingAfterBreak="0">
     <w:nsid w:val="4599483D"/>
     <w:multiLevelType w:val="hybridMultilevel"/>
     <w:tmpl w:val="4A6C6396"/>
@@ -559,20 +2078,20 @@
       </w:pPr>
     </w:lvl>
   </w:abstractNum>
-  <w:abstractNum w:abstractNumId="1" w15:restartNumberingAfterBreak="0">
+  <w:abstractNum w:abstractNumId="3" w15:restartNumberingAfterBreak="0">
     <w:nsid w:val="46880E27"/>
     <w:multiLevelType w:val="hybridMultilevel"/>
-    <w:tmpl w:val="8156593C"/>
-    <w:lvl w:ilvl="0" w:tplc="5434A0FC">
-      <w:start w:val="1"/>
-      <w:numFmt w:val="decimal"/>
-      <w:lvlText w:val="%1."/>
-      <w:lvlJc w:val="left"/>
-      <w:pPr>
-        <w:ind w:left="1080" w:hanging="360"/>
+    <w:tmpl w:val="B44AFB3C"/>
+    <w:lvl w:ilvl="0" w:tplc="04160001">
+      <w:start w:val="1"/>
+      <w:numFmt w:val="bullet"/>
+      <w:lvlText w:val=""/>
+      <w:lvlJc w:val="left"/>
+      <w:pPr>
+        <w:ind w:left="1069" w:hanging="360"/>
       </w:pPr>
       <w:rPr>
-        <w:rFonts w:hint="default"/>
+        <w:rFonts w:ascii="Symbol" w:hAnsi="Symbol" w:hint="default"/>
       </w:rPr>
     </w:lvl>
     <w:lvl w:ilvl="1" w:tplc="04160019" w:tentative="1">
@@ -581,7 +2100,7 @@
       <w:lvlText w:val="%2."/>
       <w:lvlJc w:val="left"/>
       <w:pPr>
-        <w:ind w:left="1800" w:hanging="360"/>
+        <w:ind w:left="1789" w:hanging="360"/>
       </w:pPr>
     </w:lvl>
     <w:lvl w:ilvl="2" w:tplc="0416001B" w:tentative="1">
@@ -590,7 +2109,7 @@
       <w:lvlText w:val="%3."/>
       <w:lvlJc w:val="right"/>
       <w:pPr>
-        <w:ind w:left="2520" w:hanging="180"/>
+        <w:ind w:left="2509" w:hanging="180"/>
       </w:pPr>
     </w:lvl>
     <w:lvl w:ilvl="3" w:tplc="0416000F" w:tentative="1">
@@ -599,7 +2118,7 @@
       <w:lvlText w:val="%4."/>
       <w:lvlJc w:val="left"/>
       <w:pPr>
-        <w:ind w:left="3240" w:hanging="360"/>
+        <w:ind w:left="3229" w:hanging="360"/>
       </w:pPr>
     </w:lvl>
     <w:lvl w:ilvl="4" w:tplc="04160019" w:tentative="1">
@@ -608,7 +2127,7 @@
       <w:lvlText w:val="%5."/>
       <w:lvlJc w:val="left"/>
       <w:pPr>
-        <w:ind w:left="3960" w:hanging="360"/>
+        <w:ind w:left="3949" w:hanging="360"/>
       </w:pPr>
     </w:lvl>
     <w:lvl w:ilvl="5" w:tplc="0416001B" w:tentative="1">
@@ -617,7 +2136,7 @@
       <w:lvlText w:val="%6."/>
       <w:lvlJc w:val="right"/>
       <w:pPr>
-        <w:ind w:left="4680" w:hanging="180"/>
+        <w:ind w:left="4669" w:hanging="180"/>
       </w:pPr>
     </w:lvl>
     <w:lvl w:ilvl="6" w:tplc="0416000F" w:tentative="1">
@@ -626,7 +2145,7 @@
       <w:lvlText w:val="%7."/>
       <w:lvlJc w:val="left"/>
       <w:pPr>
-        <w:ind w:left="5400" w:hanging="360"/>
+        <w:ind w:left="5389" w:hanging="360"/>
       </w:pPr>
     </w:lvl>
     <w:lvl w:ilvl="7" w:tplc="04160019" w:tentative="1">
@@ -635,7 +2154,7 @@
       <w:lvlText w:val="%8."/>
       <w:lvlJc w:val="left"/>
       <w:pPr>
-        <w:ind w:left="6120" w:hanging="360"/>
+        <w:ind w:left="6109" w:hanging="360"/>
       </w:pPr>
     </w:lvl>
     <w:lvl w:ilvl="8" w:tplc="0416001B" w:tentative="1">
@@ -644,11 +2163,11 @@
       <w:lvlText w:val="%9."/>
       <w:lvlJc w:val="right"/>
       <w:pPr>
-        <w:ind w:left="6840" w:hanging="180"/>
+        <w:ind w:left="6829" w:hanging="180"/>
       </w:pPr>
     </w:lvl>
   </w:abstractNum>
-  <w:abstractNum w:abstractNumId="2" w15:restartNumberingAfterBreak="0">
+  <w:abstractNum w:abstractNumId="4" w15:restartNumberingAfterBreak="0">
     <w:nsid w:val="4ECA51A8"/>
     <w:multiLevelType w:val="hybridMultilevel"/>
     <w:tmpl w:val="DA86EFC2"/>
@@ -761,14 +2280,204 @@
       </w:rPr>
     </w:lvl>
   </w:abstractNum>
+  <w:abstractNum w:abstractNumId="5" w15:restartNumberingAfterBreak="0">
+    <w:nsid w:val="6CE42B4D"/>
+    <w:multiLevelType w:val="hybridMultilevel"/>
+    <w:tmpl w:val="1EF8655A"/>
+    <w:lvl w:ilvl="0" w:tplc="62FA97EE">
+      <w:start w:val="13"/>
+      <w:numFmt w:val="decimal"/>
+      <w:lvlText w:val="%1."/>
+      <w:lvlJc w:val="left"/>
+      <w:pPr>
+        <w:ind w:left="1440" w:hanging="360"/>
+      </w:pPr>
+      <w:rPr>
+        <w:rFonts w:hint="default"/>
+      </w:rPr>
+    </w:lvl>
+    <w:lvl w:ilvl="1" w:tplc="04160019" w:tentative="1">
+      <w:start w:val="1"/>
+      <w:numFmt w:val="lowerLetter"/>
+      <w:lvlText w:val="%2."/>
+      <w:lvlJc w:val="left"/>
+      <w:pPr>
+        <w:ind w:left="2160" w:hanging="360"/>
+      </w:pPr>
+    </w:lvl>
+    <w:lvl w:ilvl="2" w:tplc="0416001B" w:tentative="1">
+      <w:start w:val="1"/>
+      <w:numFmt w:val="lowerRoman"/>
+      <w:lvlText w:val="%3."/>
+      <w:lvlJc w:val="right"/>
+      <w:pPr>
+        <w:ind w:left="2880" w:hanging="180"/>
+      </w:pPr>
+    </w:lvl>
+    <w:lvl w:ilvl="3" w:tplc="0416000F" w:tentative="1">
+      <w:start w:val="1"/>
+      <w:numFmt w:val="decimal"/>
+      <w:lvlText w:val="%4."/>
+      <w:lvlJc w:val="left"/>
+      <w:pPr>
+        <w:ind w:left="3600" w:hanging="360"/>
+      </w:pPr>
+    </w:lvl>
+    <w:lvl w:ilvl="4" w:tplc="04160019" w:tentative="1">
+      <w:start w:val="1"/>
+      <w:numFmt w:val="lowerLetter"/>
+      <w:lvlText w:val="%5."/>
+      <w:lvlJc w:val="left"/>
+      <w:pPr>
+        <w:ind w:left="4320" w:hanging="360"/>
+      </w:pPr>
+    </w:lvl>
+    <w:lvl w:ilvl="5" w:tplc="0416001B" w:tentative="1">
+      <w:start w:val="1"/>
+      <w:numFmt w:val="lowerRoman"/>
+      <w:lvlText w:val="%6."/>
+      <w:lvlJc w:val="right"/>
+      <w:pPr>
+        <w:ind w:left="5040" w:hanging="180"/>
+      </w:pPr>
+    </w:lvl>
+    <w:lvl w:ilvl="6" w:tplc="0416000F" w:tentative="1">
+      <w:start w:val="1"/>
+      <w:numFmt w:val="decimal"/>
+      <w:lvlText w:val="%7."/>
+      <w:lvlJc w:val="left"/>
+      <w:pPr>
+        <w:ind w:left="5760" w:hanging="360"/>
+      </w:pPr>
+    </w:lvl>
+    <w:lvl w:ilvl="7" w:tplc="04160019" w:tentative="1">
+      <w:start w:val="1"/>
+      <w:numFmt w:val="lowerLetter"/>
+      <w:lvlText w:val="%8."/>
+      <w:lvlJc w:val="left"/>
+      <w:pPr>
+        <w:ind w:left="6480" w:hanging="360"/>
+      </w:pPr>
+    </w:lvl>
+    <w:lvl w:ilvl="8" w:tplc="0416001B" w:tentative="1">
+      <w:start w:val="1"/>
+      <w:numFmt w:val="lowerRoman"/>
+      <w:lvlText w:val="%9."/>
+      <w:lvlJc w:val="right"/>
+      <w:pPr>
+        <w:ind w:left="7200" w:hanging="180"/>
+      </w:pPr>
+    </w:lvl>
+  </w:abstractNum>
+  <w:abstractNum w:abstractNumId="6" w15:restartNumberingAfterBreak="0">
+    <w:nsid w:val="6F584E3D"/>
+    <w:multiLevelType w:val="hybridMultilevel"/>
+    <w:tmpl w:val="C36C9830"/>
+    <w:lvl w:ilvl="0" w:tplc="E0D27C80">
+      <w:start w:val="13"/>
+      <w:numFmt w:val="decimal"/>
+      <w:lvlText w:val="%1."/>
+      <w:lvlJc w:val="left"/>
+      <w:pPr>
+        <w:ind w:left="720" w:hanging="360"/>
+      </w:pPr>
+      <w:rPr>
+        <w:rFonts w:hint="default"/>
+      </w:rPr>
+    </w:lvl>
+    <w:lvl w:ilvl="1" w:tplc="04160019" w:tentative="1">
+      <w:start w:val="1"/>
+      <w:numFmt w:val="lowerLetter"/>
+      <w:lvlText w:val="%2."/>
+      <w:lvlJc w:val="left"/>
+      <w:pPr>
+        <w:ind w:left="1440" w:hanging="360"/>
+      </w:pPr>
+    </w:lvl>
+    <w:lvl w:ilvl="2" w:tplc="0416001B" w:tentative="1">
+      <w:start w:val="1"/>
+      <w:numFmt w:val="lowerRoman"/>
+      <w:lvlText w:val="%3."/>
+      <w:lvlJc w:val="right"/>
+      <w:pPr>
+        <w:ind w:left="2160" w:hanging="180"/>
+      </w:pPr>
+    </w:lvl>
+    <w:lvl w:ilvl="3" w:tplc="0416000F" w:tentative="1">
+      <w:start w:val="1"/>
+      <w:numFmt w:val="decimal"/>
+      <w:lvlText w:val="%4."/>
+      <w:lvlJc w:val="left"/>
+      <w:pPr>
+        <w:ind w:left="2880" w:hanging="360"/>
+      </w:pPr>
+    </w:lvl>
+    <w:lvl w:ilvl="4" w:tplc="04160019" w:tentative="1">
+      <w:start w:val="1"/>
+      <w:numFmt w:val="lowerLetter"/>
+      <w:lvlText w:val="%5."/>
+      <w:lvlJc w:val="left"/>
+      <w:pPr>
+        <w:ind w:left="3600" w:hanging="360"/>
+      </w:pPr>
+    </w:lvl>
+    <w:lvl w:ilvl="5" w:tplc="0416001B" w:tentative="1">
+      <w:start w:val="1"/>
+      <w:numFmt w:val="lowerRoman"/>
+      <w:lvlText w:val="%6."/>
+      <w:lvlJc w:val="right"/>
+      <w:pPr>
+        <w:ind w:left="4320" w:hanging="180"/>
+      </w:pPr>
+    </w:lvl>
+    <w:lvl w:ilvl="6" w:tplc="0416000F" w:tentative="1">
+      <w:start w:val="1"/>
+      <w:numFmt w:val="decimal"/>
+      <w:lvlText w:val="%7."/>
+      <w:lvlJc w:val="left"/>
+      <w:pPr>
+        <w:ind w:left="5040" w:hanging="360"/>
+      </w:pPr>
+    </w:lvl>
+    <w:lvl w:ilvl="7" w:tplc="04160019" w:tentative="1">
+      <w:start w:val="1"/>
+      <w:numFmt w:val="lowerLetter"/>
+      <w:lvlText w:val="%8."/>
+      <w:lvlJc w:val="left"/>
+      <w:pPr>
+        <w:ind w:left="5760" w:hanging="360"/>
+      </w:pPr>
+    </w:lvl>
+    <w:lvl w:ilvl="8" w:tplc="0416001B" w:tentative="1">
+      <w:start w:val="1"/>
+      <w:numFmt w:val="lowerRoman"/>
+      <w:lvlText w:val="%9."/>
+      <w:lvlJc w:val="right"/>
+      <w:pPr>
+        <w:ind w:left="6480" w:hanging="180"/>
+      </w:pPr>
+    </w:lvl>
+  </w:abstractNum>
   <w:num w:numId="1" w16cid:durableId="727344231">
+    <w:abstractNumId w:val="2"/>
+  </w:num>
+  <w:num w:numId="2" w16cid:durableId="1227565960">
+    <w:abstractNumId w:val="3"/>
+  </w:num>
+  <w:num w:numId="3" w16cid:durableId="318458559">
+    <w:abstractNumId w:val="4"/>
+  </w:num>
+  <w:num w:numId="4" w16cid:durableId="1621911529">
     <w:abstractNumId w:val="0"/>
   </w:num>
-  <w:num w:numId="2" w16cid:durableId="1227565960">
+  <w:num w:numId="5" w16cid:durableId="1893419287">
+    <w:abstractNumId w:val="5"/>
+  </w:num>
+  <w:num w:numId="6" w16cid:durableId="738674872">
+    <w:abstractNumId w:val="6"/>
+  </w:num>
+  <w:num w:numId="7" w16cid:durableId="2062821507">
     <w:abstractNumId w:val="1"/>
-  </w:num>
-  <w:num w:numId="3" w16cid:durableId="318458559">
-    <w:abstractNumId w:val="2"/>
   </w:num>
 </w:numbering>
 </file>

</xml_diff>